<commit_message>
V2 of user manual from V1.0b PCB
</commit_message>
<xml_diff>
--- a/manual/manual.docx
+++ b/manual/manual.docx
@@ -10,7 +10,6 @@
           <w:bCs/>
           <w:sz w:val="36"/>
           <w:szCs w:val="36"/>
-          <w:lang w:val="nl-NL"/>
         </w:rPr>
       </w:pPr>
       <w:r>
@@ -19,7 +18,6 @@
           <w:bCs/>
           <w:sz w:val="36"/>
           <w:szCs w:val="36"/>
-          <w:lang w:val="nl-NL"/>
         </w:rPr>
         <w:t xml:space="preserve">De </w:t>
       </w:r>
@@ -30,7 +28,6 @@
           <w:bCs/>
           <w:sz w:val="36"/>
           <w:szCs w:val="36"/>
-          <w:lang w:val="nl-NL"/>
         </w:rPr>
         <w:t>Kempel</w:t>
       </w:r>
@@ -41,24 +38,17 @@
           <w:bCs/>
           <w:sz w:val="36"/>
           <w:szCs w:val="36"/>
-          <w:lang w:val="nl-NL"/>
         </w:rPr>
         <w:t xml:space="preserve"> FLL poppetje</w:t>
       </w:r>
     </w:p>
     <w:p>
-      <w:pPr>
-        <w:rPr>
-          <w:lang w:val="nl-NL"/>
-        </w:rPr>
-      </w:pPr>
       <w:r>
         <w:rPr>
           <w:noProof/>
-          <w:lang w:val="nl-NL"/>
         </w:rPr>
         <w:drawing>
-          <wp:anchor distT="0" distB="0" distL="114300" distR="114300" simplePos="0" relativeHeight="251667456" behindDoc="0" locked="0" layoutInCell="1" allowOverlap="1" wp14:anchorId="42B76BCD" wp14:editId="25E46B2F">
+          <wp:anchor distT="0" distB="0" distL="114300" distR="114300" simplePos="0" relativeHeight="251667456" behindDoc="0" locked="0" layoutInCell="1" allowOverlap="1" wp14:anchorId="42B76BCD" wp14:editId="70226CDA">
             <wp:simplePos x="0" y="0"/>
             <wp:positionH relativeFrom="margin">
               <wp:posOffset>2921489</wp:posOffset>
@@ -126,7 +116,6 @@
       <w:r>
         <w:rPr>
           <w:noProof/>
-          <w:lang w:val="nl-NL"/>
         </w:rPr>
         <w:drawing>
           <wp:inline distT="0" distB="0" distL="0" distR="0" wp14:anchorId="45AEDF70" wp14:editId="25DD73D0">
@@ -195,21 +184,15 @@
             <w:tcW w:w="5057" w:type="dxa"/>
           </w:tcPr>
           <w:p>
-            <w:pPr>
-              <w:rPr>
-                <w:lang w:val="nl-NL"/>
-              </w:rPr>
-            </w:pPr>
             <w:r>
               <w:rPr>
                 <w:noProof/>
-                <w:lang w:val="nl-NL"/>
               </w:rPr>
               <w:drawing>
-                <wp:inline distT="0" distB="0" distL="0" distR="0" wp14:anchorId="7B723F16" wp14:editId="23BC8342">
-                  <wp:extent cx="2980800" cy="4320000"/>
+                <wp:inline distT="0" distB="0" distL="0" distR="0" wp14:anchorId="2E0F7BB8" wp14:editId="13153E80">
+                  <wp:extent cx="2851200" cy="4320000"/>
                   <wp:effectExtent l="0" t="0" r="0" b="0"/>
-                  <wp:docPr id="716025316" name="Picture 1"/>
+                  <wp:docPr id="286153897" name="Picture 1"/>
                   <wp:cNvGraphicFramePr>
                     <a:graphicFrameLocks xmlns:a="http://schemas.openxmlformats.org/drawingml/2006/main" noChangeAspect="1"/>
                   </wp:cNvGraphicFramePr>
@@ -217,13 +200,11 @@
                     <a:graphicData uri="http://schemas.openxmlformats.org/drawingml/2006/picture">
                       <pic:pic xmlns:pic="http://schemas.openxmlformats.org/drawingml/2006/picture">
                         <pic:nvPicPr>
-                          <pic:cNvPr id="0" name="Picture 1"/>
-                          <pic:cNvPicPr>
-                            <a:picLocks noChangeAspect="1" noChangeArrowheads="1"/>
-                          </pic:cNvPicPr>
+                          <pic:cNvPr id="286153897" name=""/>
+                          <pic:cNvPicPr/>
                         </pic:nvPicPr>
                         <pic:blipFill>
-                          <a:blip r:embed="rId8" cstate="screen">
+                          <a:blip r:embed="rId8">
                             <a:clrChange>
                               <a:clrFrom>
                                 <a:srgbClr val="808080"/>
@@ -234,29 +215,19 @@
                                 </a:srgbClr>
                               </a:clrTo>
                             </a:clrChange>
-                            <a:extLst>
-                              <a:ext uri="{28A0092B-C50C-407E-A947-70E740481C1C}">
-                                <a14:useLocalDpi xmlns:a14="http://schemas.microsoft.com/office/drawing/2010/main"/>
-                              </a:ext>
-                            </a:extLst>
                           </a:blip>
-                          <a:srcRect/>
                           <a:stretch>
                             <a:fillRect/>
                           </a:stretch>
                         </pic:blipFill>
-                        <pic:spPr bwMode="auto">
+                        <pic:spPr>
                           <a:xfrm>
                             <a:off x="0" y="0"/>
-                            <a:ext cx="2980800" cy="4320000"/>
+                            <a:ext cx="2851200" cy="4320000"/>
                           </a:xfrm>
                           <a:prstGeom prst="rect">
                             <a:avLst/>
                           </a:prstGeom>
-                          <a:noFill/>
-                          <a:ln>
-                            <a:noFill/>
-                          </a:ln>
                         </pic:spPr>
                       </pic:pic>
                     </a:graphicData>
@@ -271,21 +242,15 @@
             <w:tcW w:w="5409" w:type="dxa"/>
           </w:tcPr>
           <w:p>
-            <w:pPr>
-              <w:rPr>
-                <w:lang w:val="nl-NL"/>
-              </w:rPr>
-            </w:pPr>
             <w:r>
               <w:rPr>
                 <w:noProof/>
-                <w:lang w:val="nl-NL"/>
               </w:rPr>
               <w:drawing>
-                <wp:inline distT="0" distB="0" distL="0" distR="0" wp14:anchorId="6DAF3145" wp14:editId="2D7CFC81">
-                  <wp:extent cx="3297600" cy="4320000"/>
+                <wp:inline distT="0" distB="0" distL="0" distR="0" wp14:anchorId="6ADF1B9A" wp14:editId="10453769">
+                  <wp:extent cx="3009600" cy="4320000"/>
                   <wp:effectExtent l="0" t="0" r="0" b="0"/>
-                  <wp:docPr id="1003397090" name="Picture 2"/>
+                  <wp:docPr id="1700780259" name="Picture 1"/>
                   <wp:cNvGraphicFramePr>
                     <a:graphicFrameLocks xmlns:a="http://schemas.openxmlformats.org/drawingml/2006/main" noChangeAspect="1"/>
                   </wp:cNvGraphicFramePr>
@@ -293,13 +258,11 @@
                     <a:graphicData uri="http://schemas.openxmlformats.org/drawingml/2006/picture">
                       <pic:pic xmlns:pic="http://schemas.openxmlformats.org/drawingml/2006/picture">
                         <pic:nvPicPr>
-                          <pic:cNvPr id="0" name="Picture 2"/>
-                          <pic:cNvPicPr>
-                            <a:picLocks noChangeAspect="1" noChangeArrowheads="1"/>
-                          </pic:cNvPicPr>
+                          <pic:cNvPr id="1700780259" name=""/>
+                          <pic:cNvPicPr/>
                         </pic:nvPicPr>
                         <pic:blipFill>
-                          <a:blip r:embed="rId9" cstate="screen">
+                          <a:blip r:embed="rId9">
                             <a:clrChange>
                               <a:clrFrom>
                                 <a:srgbClr val="808080"/>
@@ -310,29 +273,19 @@
                                 </a:srgbClr>
                               </a:clrTo>
                             </a:clrChange>
-                            <a:extLst>
-                              <a:ext uri="{28A0092B-C50C-407E-A947-70E740481C1C}">
-                                <a14:useLocalDpi xmlns:a14="http://schemas.microsoft.com/office/drawing/2010/main"/>
-                              </a:ext>
-                            </a:extLst>
                           </a:blip>
-                          <a:srcRect/>
                           <a:stretch>
                             <a:fillRect/>
                           </a:stretch>
                         </pic:blipFill>
-                        <pic:spPr bwMode="auto">
+                        <pic:spPr>
                           <a:xfrm>
                             <a:off x="0" y="0"/>
-                            <a:ext cx="3297600" cy="4320000"/>
+                            <a:ext cx="3009600" cy="4320000"/>
                           </a:xfrm>
                           <a:prstGeom prst="rect">
                             <a:avLst/>
                           </a:prstGeom>
-                          <a:noFill/>
-                          <a:ln>
-                            <a:noFill/>
-                          </a:ln>
                         </pic:spPr>
                       </pic:pic>
                     </a:graphicData>
@@ -344,13 +297,7 @@
         </w:tc>
       </w:tr>
     </w:tbl>
-    <w:p>
-      <w:pPr>
-        <w:rPr>
-          <w:lang w:val="nl-NL"/>
-        </w:rPr>
-      </w:pPr>
-    </w:p>
+    <w:p/>
     <w:p>
       <w:pPr>
         <w:jc w:val="center"/>
@@ -359,18 +306,141 @@
           <w:bCs/>
           <w:sz w:val="36"/>
           <w:szCs w:val="36"/>
-          <w:lang w:val="nl-NL"/>
         </w:rPr>
       </w:pPr>
+      <w:r>
+        <w:rPr>
+          <w:b/>
+          <w:bCs/>
+          <w:noProof/>
+        </w:rPr>
+        <w:lastRenderedPageBreak/>
+        <mc:AlternateContent>
+          <mc:Choice Requires="wps">
+            <w:drawing>
+              <wp:anchor distT="45720" distB="45720" distL="114300" distR="114300" simplePos="0" relativeHeight="251671552" behindDoc="0" locked="0" layoutInCell="1" allowOverlap="1" wp14:anchorId="3E11B42A" wp14:editId="3BCD812E">
+                <wp:simplePos x="0" y="0"/>
+                <wp:positionH relativeFrom="page">
+                  <wp:posOffset>6483350</wp:posOffset>
+                </wp:positionH>
+                <wp:positionV relativeFrom="paragraph">
+                  <wp:posOffset>-228600</wp:posOffset>
+                </wp:positionV>
+                <wp:extent cx="831850" cy="215900"/>
+                <wp:effectExtent l="0" t="0" r="25400" b="12700"/>
+                <wp:wrapNone/>
+                <wp:docPr id="2095140425" name="Text Box 2"/>
+                <wp:cNvGraphicFramePr>
+                  <a:graphicFrameLocks xmlns:a="http://schemas.openxmlformats.org/drawingml/2006/main"/>
+                </wp:cNvGraphicFramePr>
+                <a:graphic xmlns:a="http://schemas.openxmlformats.org/drawingml/2006/main">
+                  <a:graphicData uri="http://schemas.microsoft.com/office/word/2010/wordprocessingShape">
+                    <wps:wsp>
+                      <wps:cNvSpPr txBox="1">
+                        <a:spLocks noChangeArrowheads="1"/>
+                      </wps:cNvSpPr>
+                      <wps:spPr bwMode="auto">
+                        <a:xfrm>
+                          <a:off x="0" y="0"/>
+                          <a:ext cx="831850" cy="215900"/>
+                        </a:xfrm>
+                        <a:prstGeom prst="rect">
+                          <a:avLst/>
+                        </a:prstGeom>
+                        <a:solidFill>
+                          <a:schemeClr val="accent4">
+                            <a:lumMod val="20000"/>
+                            <a:lumOff val="80000"/>
+                          </a:schemeClr>
+                        </a:solidFill>
+                        <a:ln w="9525">
+                          <a:solidFill>
+                            <a:srgbClr val="000000"/>
+                          </a:solidFill>
+                          <a:miter lim="800000"/>
+                          <a:headEnd/>
+                          <a:tailEnd/>
+                        </a:ln>
+                      </wps:spPr>
+                      <wps:txbx>
+                        <w:txbxContent>
+                          <w:p>
+                            <w:pPr>
+                              <w:jc w:val="center"/>
+                              <w:rPr>
+                                <w:sz w:val="16"/>
+                                <w:szCs w:val="16"/>
+                                <w:lang w:val="en-US"/>
+                              </w:rPr>
+                            </w:pPr>
+                            <w:r>
+                              <w:rPr>
+                                <w:sz w:val="16"/>
+                                <w:szCs w:val="16"/>
+                                <w:lang w:val="en-US"/>
+                              </w:rPr>
+                              <w:t>20231004   V2</w:t>
+                            </w:r>
+                          </w:p>
+                        </w:txbxContent>
+                      </wps:txbx>
+                      <wps:bodyPr rot="0" vert="horz" wrap="square" lIns="36000" tIns="36000" rIns="36000" bIns="36000" anchor="t" anchorCtr="0">
+                        <a:noAutofit/>
+                      </wps:bodyPr>
+                    </wps:wsp>
+                  </a:graphicData>
+                </a:graphic>
+                <wp14:sizeRelH relativeFrom="margin">
+                  <wp14:pctWidth>0</wp14:pctWidth>
+                </wp14:sizeRelH>
+                <wp14:sizeRelV relativeFrom="margin">
+                  <wp14:pctHeight>0</wp14:pctHeight>
+                </wp14:sizeRelV>
+              </wp:anchor>
+            </w:drawing>
+          </mc:Choice>
+          <mc:Fallback>
+            <w:pict>
+              <v:shapetype w14:anchorId="3E11B42A" id="_x0000_t202" coordsize="21600,21600" o:spt="202" path="m,l,21600r21600,l21600,xe">
+                <v:stroke joinstyle="miter"/>
+                <v:path gradientshapeok="t" o:connecttype="rect"/>
+              </v:shapetype>
+              <v:shape id="Text Box 2" o:spid="_x0000_s1026" type="#_x0000_t202" style="position:absolute;left:0;text-align:left;margin-left:510.5pt;margin-top:-18pt;width:65.5pt;height:17pt;z-index:251671552;visibility:visible;mso-wrap-style:square;mso-width-percent:0;mso-height-percent:0;mso-wrap-distance-left:9pt;mso-wrap-distance-top:3.6pt;mso-wrap-distance-right:9pt;mso-wrap-distance-bottom:3.6pt;mso-position-horizontal:absolute;mso-position-horizontal-relative:page;mso-position-vertical:absolute;mso-position-vertical-relative:text;mso-width-percent:0;mso-height-percent:0;mso-width-relative:margin;mso-height-relative:margin;v-text-anchor:top" o:gfxdata="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" fillcolor="#fff2cc [663]">
+                <v:textbox inset="1mm,1mm,1mm,1mm">
+                  <w:txbxContent>
+                    <w:p>
+                      <w:pPr>
+                        <w:jc w:val="center"/>
+                        <w:rPr>
+                          <w:sz w:val="16"/>
+                          <w:szCs w:val="16"/>
+                          <w:lang w:val="en-US"/>
+                        </w:rPr>
+                      </w:pPr>
+                      <w:r>
+                        <w:rPr>
+                          <w:sz w:val="16"/>
+                          <w:szCs w:val="16"/>
+                          <w:lang w:val="en-US"/>
+                        </w:rPr>
+                        <w:t>20231004   V2</w:t>
+                      </w:r>
+                    </w:p>
+                  </w:txbxContent>
+                </v:textbox>
+                <w10:wrap anchorx="page"/>
+              </v:shape>
+            </w:pict>
+          </mc:Fallback>
+        </mc:AlternateContent>
+      </w:r>
       <w:r>
         <w:rPr>
           <w:b/>
           <w:bCs/>
           <w:sz w:val="36"/>
           <w:szCs w:val="36"/>
-          <w:lang w:val="nl-NL"/>
-        </w:rPr>
-        <w:lastRenderedPageBreak/>
+        </w:rPr>
         <w:t xml:space="preserve">De </w:t>
       </w:r>
       <w:proofErr w:type="spellStart"/>
@@ -380,7 +450,6 @@
           <w:bCs/>
           <w:sz w:val="36"/>
           <w:szCs w:val="36"/>
-          <w:lang w:val="nl-NL"/>
         </w:rPr>
         <w:t>Kempel</w:t>
       </w:r>
@@ -391,7 +460,6 @@
           <w:bCs/>
           <w:sz w:val="36"/>
           <w:szCs w:val="36"/>
-          <w:lang w:val="nl-NL"/>
         </w:rPr>
         <w:t xml:space="preserve"> FLL poppetje</w:t>
       </w:r>
@@ -403,22 +471,17 @@
           <w:ilvl w:val="0"/>
           <w:numId w:val="1"/>
         </w:numPr>
-        <w:rPr>
-          <w:lang w:val="nl-NL"/>
-        </w:rPr>
+        <w:spacing w:after="80"/>
+        <w:ind w:left="714" w:hanging="357"/>
       </w:pPr>
       <w:r>
         <w:rPr>
           <w:b/>
           <w:bCs/>
-          <w:lang w:val="nl-NL"/>
         </w:rPr>
         <w:t>Controleer alle onderdelen</w:t>
       </w:r>
       <w:r>
-        <w:rPr>
-          <w:lang w:val="nl-NL"/>
-        </w:rPr>
         <w:t>.</w:t>
       </w:r>
     </w:p>
@@ -453,14 +516,13 @@
           <w:p>
             <w:pPr>
               <w:jc w:val="center"/>
-              <w:rPr>
-                <w:lang w:val="nl-NL"/>
-              </w:rPr>
             </w:pPr>
+            <w:r>
+              <w:t>`</w:t>
+            </w:r>
             <w:r>
               <w:rPr>
                 <w:noProof/>
-                <w:lang w:val="nl-NL"/>
               </w:rPr>
               <w:drawing>
                 <wp:inline distT="0" distB="0" distL="0" distR="0" wp14:anchorId="34AE4112" wp14:editId="3AA0BE18">
@@ -515,9 +577,6 @@
           <w:p>
             <w:pPr>
               <w:jc w:val="center"/>
-              <w:rPr>
-                <w:lang w:val="nl-NL"/>
-              </w:rPr>
             </w:pPr>
             <w:r>
               <w:object w:dxaOrig="4690" w:dyaOrig="7810" w14:anchorId="6962539E">
@@ -543,7 +602,7 @@
                 <v:shape id="_x0000_i1025" type="#_x0000_t75" style="width:68.95pt;height:114.8pt" o:ole="">
                   <v:imagedata r:id="rId11" o:title=""/>
                 </v:shape>
-                <o:OLEObject Type="Embed" ProgID="PBrush" ShapeID="_x0000_i1025" DrawAspect="Content" ObjectID="_1757697183" r:id="rId12"/>
+                <o:OLEObject Type="Embed" ProgID="PBrush" ShapeID="_x0000_i1025" DrawAspect="Content" ObjectID="_1757885726" r:id="rId12"/>
               </w:object>
             </w:r>
           </w:p>
@@ -615,16 +674,13 @@
           <w:p>
             <w:pPr>
               <w:jc w:val="center"/>
-              <w:rPr>
-                <w:lang w:val="nl-NL"/>
-              </w:rPr>
             </w:pPr>
             <w:r>
               <w:object w:dxaOrig="1950" w:dyaOrig="5050" w14:anchorId="32B19507">
                 <v:shape id="_x0000_i1026" type="#_x0000_t75" style="width:39.4pt;height:102pt" o:ole="">
                   <v:imagedata r:id="rId14" o:title=""/>
                 </v:shape>
-                <o:OLEObject Type="Embed" ProgID="PBrush" ShapeID="_x0000_i1026" DrawAspect="Content" ObjectID="_1757697184" r:id="rId15"/>
+                <o:OLEObject Type="Embed" ProgID="PBrush" ShapeID="_x0000_i1026" DrawAspect="Content" ObjectID="_1757885727" r:id="rId15"/>
               </w:object>
             </w:r>
           </w:p>
@@ -638,14 +694,10 @@
           <w:p>
             <w:pPr>
               <w:jc w:val="center"/>
-              <w:rPr>
-                <w:lang w:val="nl-NL"/>
-              </w:rPr>
             </w:pPr>
             <w:r>
               <w:rPr>
                 <w:noProof/>
-                <w:lang w:val="nl-NL"/>
               </w:rPr>
               <w:drawing>
                 <wp:inline distT="0" distB="0" distL="0" distR="0" wp14:anchorId="2ADE506B" wp14:editId="36DE7F25">
@@ -703,7 +755,6 @@
               <w:rPr>
                 <w:sz w:val="24"/>
                 <w:szCs w:val="24"/>
-                <w:lang w:val="nl-NL"/>
               </w:rPr>
             </w:pPr>
             <w:r>
@@ -715,7 +766,7 @@
                 <v:shape id="_x0000_i1027" type="#_x0000_t75" style="width:39.9pt;height:107pt" o:ole="">
                   <v:imagedata r:id="rId17" o:title=""/>
                 </v:shape>
-                <o:OLEObject Type="Embed" ProgID="PBrush" ShapeID="_x0000_i1027" DrawAspect="Content" ObjectID="_1757697185" r:id="rId18"/>
+                <o:OLEObject Type="Embed" ProgID="PBrush" ShapeID="_x0000_i1027" DrawAspect="Content" ObjectID="_1757885728" r:id="rId18"/>
               </w:object>
             </w:r>
           </w:p>
@@ -793,22 +844,15 @@
           <w:p>
             <w:pPr>
               <w:jc w:val="center"/>
-              <w:rPr>
-                <w:lang w:val="nl-NL"/>
-              </w:rPr>
             </w:pPr>
             <w:r>
               <w:rPr>
                 <w:b/>
                 <w:bCs/>
-                <w:lang w:val="nl-NL"/>
               </w:rPr>
               <w:t>Weerstand</w:t>
             </w:r>
             <w:r>
-              <w:rPr>
-                <w:lang w:val="nl-NL"/>
-              </w:rPr>
               <w:t xml:space="preserve"> 6× (allemaal 220Ω)</w:t>
             </w:r>
           </w:p>
@@ -820,34 +864,21 @@
           <w:p>
             <w:pPr>
               <w:jc w:val="center"/>
-              <w:rPr>
-                <w:lang w:val="nl-NL"/>
-              </w:rPr>
             </w:pPr>
             <w:r>
-              <w:rPr>
-                <w:lang w:val="nl-NL"/>
-              </w:rPr>
               <w:t xml:space="preserve">Gele </w:t>
             </w:r>
             <w:r>
               <w:rPr>
                 <w:b/>
                 <w:bCs/>
-                <w:lang w:val="nl-NL"/>
               </w:rPr>
               <w:t>LED</w:t>
             </w:r>
             <w:r>
-              <w:rPr>
-                <w:lang w:val="nl-NL"/>
-              </w:rPr>
               <w:t xml:space="preserve"> 2×</w:t>
             </w:r>
             <w:r>
-              <w:rPr>
-                <w:lang w:val="nl-NL"/>
-              </w:rPr>
               <w:br/>
               <w:t>(knippert)</w:t>
             </w:r>
@@ -860,56 +891,34 @@
           <w:p>
             <w:pPr>
               <w:jc w:val="center"/>
-              <w:rPr>
-                <w:lang w:val="nl-NL"/>
-              </w:rPr>
             </w:pPr>
             <w:r>
-              <w:rPr>
-                <w:lang w:val="nl-NL"/>
-              </w:rPr>
               <w:t xml:space="preserve">Groene </w:t>
             </w:r>
             <w:r>
               <w:rPr>
                 <w:b/>
                 <w:bCs/>
-                <w:lang w:val="nl-NL"/>
               </w:rPr>
               <w:t>LED</w:t>
             </w:r>
             <w:r>
-              <w:rPr>
-                <w:lang w:val="nl-NL"/>
-              </w:rPr>
               <w:t xml:space="preserve"> 1×</w:t>
             </w:r>
           </w:p>
           <w:p>
             <w:pPr>
               <w:jc w:val="center"/>
-              <w:rPr>
-                <w:lang w:val="nl-NL"/>
-              </w:rPr>
             </w:pPr>
             <w:r>
-              <w:rPr>
-                <w:lang w:val="nl-NL"/>
-              </w:rPr>
               <w:t>(</w:t>
             </w:r>
             <w:proofErr w:type="gramStart"/>
             <w:r>
-              <w:rPr>
-                <w:lang w:val="nl-NL"/>
-              </w:rPr>
               <w:t>permanent</w:t>
             </w:r>
             <w:proofErr w:type="gramEnd"/>
             <w:r>
-              <w:rPr>
-                <w:lang w:val="nl-NL"/>
-              </w:rPr>
               <w:t>)</w:t>
             </w:r>
           </w:p>
@@ -921,56 +930,34 @@
           <w:p>
             <w:pPr>
               <w:jc w:val="center"/>
-              <w:rPr>
-                <w:lang w:val="nl-NL"/>
-              </w:rPr>
             </w:pPr>
             <w:r>
-              <w:rPr>
-                <w:lang w:val="nl-NL"/>
-              </w:rPr>
               <w:t xml:space="preserve">Rode </w:t>
             </w:r>
             <w:r>
               <w:rPr>
                 <w:b/>
                 <w:bCs/>
-                <w:lang w:val="nl-NL"/>
               </w:rPr>
               <w:t>LED</w:t>
             </w:r>
             <w:r>
-              <w:rPr>
-                <w:lang w:val="nl-NL"/>
-              </w:rPr>
               <w:t xml:space="preserve"> 1×</w:t>
             </w:r>
           </w:p>
           <w:p>
             <w:pPr>
               <w:jc w:val="center"/>
-              <w:rPr>
-                <w:lang w:val="nl-NL"/>
-              </w:rPr>
             </w:pPr>
             <w:r>
-              <w:rPr>
-                <w:lang w:val="nl-NL"/>
-              </w:rPr>
               <w:t>(</w:t>
             </w:r>
             <w:proofErr w:type="gramStart"/>
             <w:r>
-              <w:rPr>
-                <w:lang w:val="nl-NL"/>
-              </w:rPr>
               <w:t>permanent</w:t>
             </w:r>
             <w:proofErr w:type="gramEnd"/>
             <w:r>
-              <w:rPr>
-                <w:lang w:val="nl-NL"/>
-              </w:rPr>
               <w:t>)</w:t>
             </w:r>
           </w:p>
@@ -982,56 +969,34 @@
           <w:p>
             <w:pPr>
               <w:jc w:val="center"/>
-              <w:rPr>
-                <w:lang w:val="nl-NL"/>
-              </w:rPr>
             </w:pPr>
             <w:r>
-              <w:rPr>
-                <w:lang w:val="nl-NL"/>
-              </w:rPr>
               <w:t xml:space="preserve">Blauwe </w:t>
             </w:r>
             <w:r>
               <w:rPr>
                 <w:b/>
                 <w:bCs/>
-                <w:lang w:val="nl-NL"/>
               </w:rPr>
               <w:t>LED</w:t>
             </w:r>
             <w:r>
-              <w:rPr>
-                <w:lang w:val="nl-NL"/>
-              </w:rPr>
               <w:t xml:space="preserve"> 1×</w:t>
             </w:r>
           </w:p>
           <w:p>
             <w:pPr>
               <w:jc w:val="center"/>
-              <w:rPr>
-                <w:lang w:val="nl-NL"/>
-              </w:rPr>
             </w:pPr>
             <w:r>
-              <w:rPr>
-                <w:lang w:val="nl-NL"/>
-              </w:rPr>
               <w:t>(</w:t>
             </w:r>
             <w:proofErr w:type="gramStart"/>
             <w:r>
-              <w:rPr>
-                <w:lang w:val="nl-NL"/>
-              </w:rPr>
               <w:t>permanent</w:t>
             </w:r>
             <w:proofErr w:type="gramEnd"/>
             <w:r>
-              <w:rPr>
-                <w:lang w:val="nl-NL"/>
-              </w:rPr>
               <w:t>)</w:t>
             </w:r>
           </w:p>
@@ -1043,28 +1008,18 @@
           <w:p>
             <w:pPr>
               <w:jc w:val="center"/>
-              <w:rPr>
-                <w:lang w:val="nl-NL"/>
-              </w:rPr>
             </w:pPr>
             <w:r>
-              <w:rPr>
-                <w:lang w:val="nl-NL"/>
-              </w:rPr>
               <w:t xml:space="preserve">Wissel </w:t>
             </w:r>
             <w:r>
               <w:rPr>
                 <w:b/>
                 <w:bCs/>
-                <w:lang w:val="nl-NL"/>
               </w:rPr>
               <w:t>LED</w:t>
             </w:r>
             <w:r>
-              <w:rPr>
-                <w:lang w:val="nl-NL"/>
-              </w:rPr>
               <w:t xml:space="preserve"> 1×</w:t>
             </w:r>
           </w:p>
@@ -1074,35 +1029,22 @@
               <w:rPr>
                 <w:sz w:val="24"/>
                 <w:szCs w:val="24"/>
-                <w:lang w:val="nl-NL"/>
               </w:rPr>
             </w:pPr>
             <w:r>
-              <w:rPr>
-                <w:lang w:val="nl-NL"/>
-              </w:rPr>
               <w:t>(</w:t>
             </w:r>
             <w:proofErr w:type="spellStart"/>
             <w:proofErr w:type="gramStart"/>
             <w:r>
-              <w:rPr>
-                <w:lang w:val="nl-NL"/>
-              </w:rPr>
               <w:t>rood</w:t>
             </w:r>
             <w:proofErr w:type="gramEnd"/>
             <w:r>
-              <w:rPr>
-                <w:lang w:val="nl-NL"/>
-              </w:rPr>
               <w:t>&amp;blauw</w:t>
             </w:r>
             <w:proofErr w:type="spellEnd"/>
             <w:r>
-              <w:rPr>
-                <w:lang w:val="nl-NL"/>
-              </w:rPr>
               <w:t>)</w:t>
             </w:r>
           </w:p>
@@ -1117,7 +1059,6 @@
               <w:rPr>
                 <w:sz w:val="24"/>
                 <w:szCs w:val="24"/>
-                <w:lang w:val="nl-NL"/>
               </w:rPr>
             </w:pPr>
             <w:proofErr w:type="gramStart"/>
@@ -1125,7 +1066,6 @@
               <w:rPr>
                 <w:sz w:val="24"/>
                 <w:szCs w:val="24"/>
-                <w:lang w:val="nl-NL"/>
               </w:rPr>
               <w:t xml:space="preserve">USB </w:t>
             </w:r>
@@ -1135,7 +1075,6 @@
                 <w:bCs/>
                 <w:sz w:val="24"/>
                 <w:szCs w:val="24"/>
-                <w:lang w:val="nl-NL"/>
               </w:rPr>
               <w:t>aansluiting</w:t>
             </w:r>
@@ -1151,14 +1090,8 @@
           <w:p>
             <w:pPr>
               <w:jc w:val="center"/>
-              <w:rPr>
-                <w:lang w:val="nl-NL"/>
-              </w:rPr>
             </w:pPr>
             <w:r>
-              <w:rPr>
-                <w:lang w:val="nl-NL"/>
-              </w:rPr>
               <w:t>R1 R2 R3 R4 R5 R6</w:t>
             </w:r>
           </w:p>
@@ -1170,14 +1103,8 @@
           <w:p>
             <w:pPr>
               <w:jc w:val="center"/>
-              <w:rPr>
-                <w:lang w:val="nl-NL"/>
-              </w:rPr>
             </w:pPr>
             <w:r>
-              <w:rPr>
-                <w:lang w:val="nl-NL"/>
-              </w:rPr>
               <w:t>L1Y L2Y</w:t>
             </w:r>
           </w:p>
@@ -1189,14 +1116,8 @@
           <w:p>
             <w:pPr>
               <w:jc w:val="center"/>
-              <w:rPr>
-                <w:lang w:val="nl-NL"/>
-              </w:rPr>
             </w:pPr>
             <w:r>
-              <w:rPr>
-                <w:lang w:val="nl-NL"/>
-              </w:rPr>
               <w:t>L3G</w:t>
             </w:r>
           </w:p>
@@ -1208,14 +1129,8 @@
           <w:p>
             <w:pPr>
               <w:jc w:val="center"/>
-              <w:rPr>
-                <w:lang w:val="nl-NL"/>
-              </w:rPr>
             </w:pPr>
             <w:r>
-              <w:rPr>
-                <w:lang w:val="nl-NL"/>
-              </w:rPr>
               <w:t>L4R</w:t>
             </w:r>
           </w:p>
@@ -1227,14 +1142,8 @@
           <w:p>
             <w:pPr>
               <w:jc w:val="center"/>
-              <w:rPr>
-                <w:lang w:val="nl-NL"/>
-              </w:rPr>
             </w:pPr>
             <w:r>
-              <w:rPr>
-                <w:lang w:val="nl-NL"/>
-              </w:rPr>
               <w:t>L5B</w:t>
             </w:r>
           </w:p>
@@ -1246,14 +1155,8 @@
           <w:p>
             <w:pPr>
               <w:jc w:val="center"/>
-              <w:rPr>
-                <w:lang w:val="nl-NL"/>
-              </w:rPr>
             </w:pPr>
             <w:r>
-              <w:rPr>
-                <w:lang w:val="nl-NL"/>
-              </w:rPr>
               <w:t>L6RB</w:t>
             </w:r>
           </w:p>
@@ -1268,14 +1171,12 @@
               <w:rPr>
                 <w:sz w:val="24"/>
                 <w:szCs w:val="24"/>
-                <w:lang w:val="nl-NL"/>
               </w:rPr>
             </w:pPr>
             <w:r>
               <w:rPr>
                 <w:sz w:val="24"/>
                 <w:szCs w:val="24"/>
-                <w:lang w:val="nl-NL"/>
               </w:rPr>
               <w:t>USB</w:t>
             </w:r>
@@ -1285,25 +1186,31 @@
     </w:tbl>
     <w:p>
       <w:pPr>
-        <w:rPr>
-          <w:lang w:val="nl-NL"/>
-        </w:rPr>
+        <w:pStyle w:val="ListParagraph"/>
       </w:pPr>
+    </w:p>
+    <w:p>
+      <w:pPr>
+        <w:pStyle w:val="ListParagraph"/>
+        <w:numPr>
+          <w:ilvl w:val="0"/>
+          <w:numId w:val="1"/>
+        </w:numPr>
+      </w:pPr>
       <w:r>
         <w:rPr>
           <w:noProof/>
-          <w:lang w:val="nl-NL"/>
         </w:rPr>
         <w:drawing>
-          <wp:anchor distT="0" distB="0" distL="114300" distR="114300" simplePos="0" relativeHeight="251658240" behindDoc="0" locked="0" layoutInCell="1" allowOverlap="1" wp14:anchorId="2CAC8DAB" wp14:editId="205FD083">
+          <wp:anchor distT="0" distB="0" distL="114300" distR="114300" simplePos="0" relativeHeight="251658240" behindDoc="0" locked="0" layoutInCell="1" allowOverlap="1" wp14:anchorId="2CAC8DAB" wp14:editId="5D9E4AB3">
             <wp:simplePos x="0" y="0"/>
             <wp:positionH relativeFrom="column">
-              <wp:posOffset>4890973</wp:posOffset>
+              <wp:posOffset>4738370</wp:posOffset>
             </wp:positionH>
             <wp:positionV relativeFrom="paragraph">
-              <wp:posOffset>213737</wp:posOffset>
+              <wp:posOffset>29210</wp:posOffset>
             </wp:positionV>
-            <wp:extent cx="1886400" cy="806400"/>
+            <wp:extent cx="1885950" cy="805815"/>
             <wp:effectExtent l="0" t="0" r="0" b="0"/>
             <wp:wrapNone/>
             <wp:docPr id="343434992" name="Picture 1"/>
@@ -1332,7 +1239,7 @@
                   <pic:spPr>
                     <a:xfrm>
                       <a:off x="0" y="0"/>
-                      <a:ext cx="1886400" cy="806400"/>
+                      <a:ext cx="1885950" cy="805815"/>
                     </a:xfrm>
                     <a:prstGeom prst="rect">
                       <a:avLst/>
@@ -1350,6 +1257,87 @@
           </wp:anchor>
         </w:drawing>
       </w:r>
+      <w:r>
+        <w:rPr>
+          <w:b/>
+          <w:bCs/>
+        </w:rPr>
+        <w:t xml:space="preserve">Soldeer de </w:t>
+      </w:r>
+      <w:r>
+        <w:rPr>
+          <w:b/>
+          <w:bCs/>
+        </w:rPr>
+        <w:t xml:space="preserve">zes </w:t>
+      </w:r>
+      <w:r>
+        <w:rPr>
+          <w:b/>
+          <w:bCs/>
+        </w:rPr>
+        <w:t>weerstanden</w:t>
+      </w:r>
+      <w:r>
+        <w:t xml:space="preserve"> (R1, R2, R3, R4, R5, R6).</w:t>
+      </w:r>
+      <w:r>
+        <w:br/>
+      </w:r>
+      <w:r>
+        <w:t>Trek</w:t>
+      </w:r>
+      <w:r>
+        <w:t xml:space="preserve"> de zes weerstanden los van de </w:t>
+      </w:r>
+      <w:proofErr w:type="gramStart"/>
+      <w:r>
+        <w:t xml:space="preserve">papier </w:t>
+      </w:r>
+      <w:r>
+        <w:t>stroken</w:t>
+      </w:r>
+      <w:proofErr w:type="gramEnd"/>
+      <w:r>
+        <w:t>.</w:t>
+      </w:r>
+    </w:p>
+    <w:p>
+      <w:pPr>
+        <w:pStyle w:val="ListParagraph"/>
+      </w:pPr>
+      <w:r>
+        <w:t>Buig de po</w:t>
+      </w:r>
+      <w:r>
+        <w:t>ten</w:t>
+      </w:r>
+      <w:r>
+        <w:t xml:space="preserve"> (</w:t>
+      </w:r>
+      <w:r>
+        <w:t>draden</w:t>
+      </w:r>
+      <w:r>
+        <w:t>) haaks.</w:t>
+      </w:r>
+      <w:r>
+        <w:br/>
+        <w:t>Steek de weerstand van v</w:t>
+      </w:r>
+      <w:r>
+        <w:t>óó</w:t>
+      </w:r>
+      <w:r>
+        <w:t>r door de printplaat.</w:t>
+      </w:r>
+      <w:r>
+        <w:br/>
+        <w:t>Soldeer aan de achterzijde.</w:t>
+      </w:r>
+      <w:r>
+        <w:br/>
+      </w:r>
     </w:p>
     <w:p>
       <w:pPr>
@@ -1358,156 +1346,25 @@
           <w:ilvl w:val="0"/>
           <w:numId w:val="1"/>
         </w:numPr>
-        <w:rPr>
-          <w:lang w:val="nl-NL"/>
-        </w:rPr>
       </w:pPr>
       <w:r>
         <w:rPr>
           <w:b/>
           <w:bCs/>
-          <w:lang w:val="nl-NL"/>
-        </w:rPr>
-        <w:t xml:space="preserve">Soldeer de </w:t>
-      </w:r>
-      <w:r>
-        <w:rPr>
-          <w:b/>
-          <w:bCs/>
-          <w:lang w:val="nl-NL"/>
-        </w:rPr>
-        <w:t xml:space="preserve">zes </w:t>
-      </w:r>
-      <w:r>
-        <w:rPr>
-          <w:b/>
-          <w:bCs/>
-          <w:lang w:val="nl-NL"/>
-        </w:rPr>
-        <w:t>weerstanden</w:t>
-      </w:r>
-      <w:r>
-        <w:rPr>
-          <w:lang w:val="nl-NL"/>
-        </w:rPr>
-        <w:t xml:space="preserve"> (R1, R2, R3, R4, R5, R6).</w:t>
-      </w:r>
-      <w:r>
-        <w:rPr>
-          <w:lang w:val="nl-NL"/>
-        </w:rPr>
-        <w:br/>
-      </w:r>
-      <w:r>
-        <w:rPr>
-          <w:lang w:val="nl-NL"/>
-        </w:rPr>
-        <w:t>Maak de zes weerstanden los van de papier tape.</w:t>
-      </w:r>
-    </w:p>
-    <w:p>
-      <w:pPr>
-        <w:pStyle w:val="ListParagraph"/>
-        <w:rPr>
-          <w:lang w:val="nl-NL"/>
-        </w:rPr>
-      </w:pPr>
-      <w:r>
-        <w:rPr>
-          <w:lang w:val="nl-NL"/>
-        </w:rPr>
-        <w:t>Buig de po</w:t>
-      </w:r>
-      <w:r>
-        <w:rPr>
-          <w:lang w:val="nl-NL"/>
-        </w:rPr>
-        <w:t>ten</w:t>
-      </w:r>
-      <w:r>
-        <w:rPr>
-          <w:lang w:val="nl-NL"/>
-        </w:rPr>
-        <w:t xml:space="preserve"> (</w:t>
-      </w:r>
-      <w:r>
-        <w:rPr>
-          <w:lang w:val="nl-NL"/>
-        </w:rPr>
-        <w:t>draden</w:t>
-      </w:r>
-      <w:r>
-        <w:rPr>
-          <w:lang w:val="nl-NL"/>
-        </w:rPr>
-        <w:t>) haaks.</w:t>
-      </w:r>
-      <w:r>
-        <w:rPr>
-          <w:lang w:val="nl-NL"/>
-        </w:rPr>
-        <w:br/>
-        <w:t>Steek de weerstand van v</w:t>
-      </w:r>
-      <w:r>
-        <w:rPr>
-          <w:lang w:val="nl-NL"/>
-        </w:rPr>
-        <w:t>óó</w:t>
-      </w:r>
-      <w:r>
-        <w:rPr>
-          <w:lang w:val="nl-NL"/>
-        </w:rPr>
-        <w:t>r door de printplaat.</w:t>
-      </w:r>
-      <w:r>
-        <w:rPr>
-          <w:lang w:val="nl-NL"/>
-        </w:rPr>
-        <w:br/>
-        <w:t>Soldeer aan de achterzijde.</w:t>
-      </w:r>
-    </w:p>
-    <w:p>
-      <w:pPr>
-        <w:pStyle w:val="ListParagraph"/>
-        <w:rPr>
-          <w:lang w:val="nl-NL"/>
-        </w:rPr>
-      </w:pPr>
-    </w:p>
-    <w:p>
-      <w:pPr>
-        <w:pStyle w:val="ListParagraph"/>
-        <w:numPr>
-          <w:ilvl w:val="0"/>
-          <w:numId w:val="1"/>
-        </w:numPr>
-        <w:rPr>
-          <w:lang w:val="nl-NL"/>
-        </w:rPr>
-      </w:pPr>
-      <w:r>
-        <w:rPr>
-          <w:b/>
-          <w:bCs/>
-          <w:noProof/>
-          <w:lang w:val="nl-NL"/>
         </w:rPr>
         <w:drawing>
-          <wp:anchor distT="0" distB="0" distL="114300" distR="114300" simplePos="0" relativeHeight="251660288" behindDoc="0" locked="0" layoutInCell="1" allowOverlap="1" wp14:anchorId="76DC7246" wp14:editId="38295D13">
+          <wp:anchor distT="0" distB="0" distL="114300" distR="114300" simplePos="0" relativeHeight="251673600" behindDoc="0" locked="0" layoutInCell="1" allowOverlap="1" wp14:anchorId="62F8ACD4" wp14:editId="0BBAFC03">
             <wp:simplePos x="0" y="0"/>
-            <wp:positionH relativeFrom="column">
-              <wp:posOffset>5820032</wp:posOffset>
+            <wp:positionH relativeFrom="margin">
+              <wp:align>right</wp:align>
             </wp:positionH>
             <wp:positionV relativeFrom="paragraph">
-              <wp:posOffset>142490</wp:posOffset>
+              <wp:posOffset>177164</wp:posOffset>
             </wp:positionV>
-            <wp:extent cx="963827" cy="567587"/>
-            <wp:effectExtent l="0" t="0" r="8255" b="4445"/>
+            <wp:extent cx="971550" cy="599859"/>
+            <wp:effectExtent l="0" t="0" r="0" b="0"/>
             <wp:wrapNone/>
-            <wp:docPr id="642037676" name="Picture 1"/>
+            <wp:docPr id="1510638925" name="Picture 1"/>
             <wp:cNvGraphicFramePr>
               <a:graphicFrameLocks xmlns:a="http://schemas.openxmlformats.org/drawingml/2006/main" noChangeAspect="1"/>
             </wp:cNvGraphicFramePr>
@@ -1515,14 +1372,14 @@
               <a:graphicData uri="http://schemas.openxmlformats.org/drawingml/2006/picture">
                 <pic:pic xmlns:pic="http://schemas.openxmlformats.org/drawingml/2006/picture">
                   <pic:nvPicPr>
-                    <pic:cNvPr id="642037676" name=""/>
+                    <pic:cNvPr id="1510638925" name=""/>
                     <pic:cNvPicPr/>
                   </pic:nvPicPr>
                   <pic:blipFill>
-                    <a:blip r:embed="rId21" cstate="screen">
+                    <a:blip r:embed="rId21" cstate="print">
                       <a:extLst>
                         <a:ext uri="{28A0092B-C50C-407E-A947-70E740481C1C}">
-                          <a14:useLocalDpi xmlns:a14="http://schemas.microsoft.com/office/drawing/2010/main"/>
+                          <a14:useLocalDpi xmlns:a14="http://schemas.microsoft.com/office/drawing/2010/main" val="0"/>
                         </a:ext>
                       </a:extLst>
                     </a:blip>
@@ -1533,7 +1390,7 @@
                   <pic:spPr>
                     <a:xfrm>
                       <a:off x="0" y="0"/>
-                      <a:ext cx="974931" cy="574126"/>
+                      <a:ext cx="971550" cy="599859"/>
                     </a:xfrm>
                     <a:prstGeom prst="rect">
                       <a:avLst/>
@@ -1555,21 +1412,20 @@
         <w:rPr>
           <w:b/>
           <w:bCs/>
-          <w:noProof/>
         </w:rPr>
         <w:drawing>
-          <wp:anchor distT="0" distB="0" distL="114300" distR="114300" simplePos="0" relativeHeight="251659264" behindDoc="0" locked="0" layoutInCell="1" allowOverlap="1" wp14:anchorId="09801EAB" wp14:editId="62F6FBDE">
+          <wp:anchor distT="0" distB="0" distL="114300" distR="114300" simplePos="0" relativeHeight="251672576" behindDoc="0" locked="0" layoutInCell="1" allowOverlap="1" wp14:anchorId="316179F4" wp14:editId="77301C4F">
             <wp:simplePos x="0" y="0"/>
             <wp:positionH relativeFrom="column">
-              <wp:posOffset>4901847</wp:posOffset>
+              <wp:posOffset>4744201</wp:posOffset>
             </wp:positionH>
             <wp:positionV relativeFrom="paragraph">
-              <wp:posOffset>109652</wp:posOffset>
+              <wp:posOffset>151765</wp:posOffset>
             </wp:positionV>
-            <wp:extent cx="851535" cy="602615"/>
-            <wp:effectExtent l="0" t="0" r="5715" b="6985"/>
+            <wp:extent cx="838200" cy="563115"/>
+            <wp:effectExtent l="0" t="0" r="0" b="8890"/>
             <wp:wrapNone/>
-            <wp:docPr id="573796444" name="Picture 1"/>
+            <wp:docPr id="1873450556" name="Picture 1"/>
             <wp:cNvGraphicFramePr>
               <a:graphicFrameLocks xmlns:a="http://schemas.openxmlformats.org/drawingml/2006/main" noChangeAspect="1"/>
             </wp:cNvGraphicFramePr>
@@ -1577,36 +1433,29 @@
               <a:graphicData uri="http://schemas.openxmlformats.org/drawingml/2006/picture">
                 <pic:pic xmlns:pic="http://schemas.openxmlformats.org/drawingml/2006/picture">
                   <pic:nvPicPr>
-                    <pic:cNvPr id="573796444" name=""/>
+                    <pic:cNvPr id="1873450556" name=""/>
                     <pic:cNvPicPr/>
                   </pic:nvPicPr>
-                  <pic:blipFill rotWithShape="1">
-                    <a:blip r:embed="rId22" cstate="screen">
+                  <pic:blipFill>
+                    <a:blip r:embed="rId22" cstate="print">
                       <a:extLst>
                         <a:ext uri="{28A0092B-C50C-407E-A947-70E740481C1C}">
-                          <a14:useLocalDpi xmlns:a14="http://schemas.microsoft.com/office/drawing/2010/main"/>
+                          <a14:useLocalDpi xmlns:a14="http://schemas.microsoft.com/office/drawing/2010/main" val="0"/>
                         </a:ext>
                       </a:extLst>
                     </a:blip>
-                    <a:srcRect/>
-                    <a:stretch/>
+                    <a:stretch>
+                      <a:fillRect/>
+                    </a:stretch>
                   </pic:blipFill>
-                  <pic:spPr bwMode="auto">
+                  <pic:spPr>
                     <a:xfrm>
                       <a:off x="0" y="0"/>
-                      <a:ext cx="851535" cy="602615"/>
+                      <a:ext cx="838200" cy="563115"/>
                     </a:xfrm>
                     <a:prstGeom prst="rect">
                       <a:avLst/>
                     </a:prstGeom>
-                    <a:ln>
-                      <a:noFill/>
-                    </a:ln>
-                    <a:extLst>
-                      <a:ext uri="{53640926-AAD7-44D8-BBD7-CCE9431645EC}">
-                        <a14:shadowObscured xmlns:a14="http://schemas.microsoft.com/office/drawing/2010/main"/>
-                      </a:ext>
-                    </a:extLst>
                   </pic:spPr>
                 </pic:pic>
               </a:graphicData>
@@ -1622,165 +1471,16 @@
       </w:r>
       <w:r>
         <w:rPr>
-          <w:b/>
-          <w:bCs/>
-          <w:lang w:val="nl-NL"/>
-        </w:rPr>
-        <w:t>Soldeer de twee gele LEDs</w:t>
-      </w:r>
-      <w:r>
-        <w:rPr>
-          <w:lang w:val="nl-NL"/>
-        </w:rPr>
-        <w:t xml:space="preserve"> (L1Y, L2Y).</w:t>
-      </w:r>
-      <w:r>
-        <w:rPr>
-          <w:lang w:val="nl-NL"/>
-        </w:rPr>
-        <w:br/>
-        <w:t>Steek de LEDs van voor door de printplaat, soldeer aan achterzijde.</w:t>
-      </w:r>
-      <w:r>
-        <w:rPr>
           <w:noProof/>
         </w:rPr>
-        <w:t xml:space="preserve"> </w:t>
-      </w:r>
-      <w:r>
-        <w:rPr>
-          <w:lang w:val="nl-NL"/>
-        </w:rPr>
-        <w:br/>
-        <w:t>Let op, een LED heeft een lange en een korte poot, die zijn verschillend.</w:t>
-      </w:r>
-      <w:r>
-        <w:rPr>
-          <w:noProof/>
-        </w:rPr>
-        <w:t xml:space="preserve"> </w:t>
-      </w:r>
-      <w:r>
-        <w:rPr>
-          <w:lang w:val="nl-NL"/>
-        </w:rPr>
-        <w:br/>
-        <w:t xml:space="preserve">Achterop de print staat </w:t>
-      </w:r>
-      <w:r>
-        <w:rPr>
-          <w:lang w:val="nl-NL"/>
-        </w:rPr>
-        <w:t xml:space="preserve">in </w:t>
-      </w:r>
-      <w:r>
-        <w:rPr>
-          <w:lang w:val="nl-NL"/>
-        </w:rPr>
-        <w:t>w</w:t>
-      </w:r>
-      <w:r>
-        <w:rPr>
-          <w:lang w:val="nl-NL"/>
-        </w:rPr>
-        <w:t>elk gat</w:t>
-      </w:r>
-      <w:r>
-        <w:rPr>
-          <w:lang w:val="nl-NL"/>
-        </w:rPr>
-        <w:t xml:space="preserve"> de korte </w:t>
-      </w:r>
-      <w:r>
-        <w:rPr>
-          <w:lang w:val="nl-NL"/>
-        </w:rPr>
-        <w:t xml:space="preserve">poot </w:t>
-      </w:r>
-      <w:r>
-        <w:rPr>
-          <w:lang w:val="nl-NL"/>
-        </w:rPr>
-        <w:t>moet</w:t>
-      </w:r>
-      <w:r>
-        <w:rPr>
-          <w:lang w:val="nl-NL"/>
-        </w:rPr>
-        <w:t>.</w:t>
-      </w:r>
-    </w:p>
-    <w:p>
-      <w:pPr>
-        <w:pStyle w:val="ListParagraph"/>
-        <w:rPr>
-          <w:lang w:val="nl-NL"/>
-        </w:rPr>
-      </w:pPr>
-    </w:p>
-    <w:p>
-      <w:pPr>
-        <w:pStyle w:val="ListParagraph"/>
-        <w:rPr>
-          <w:lang w:val="nl-NL"/>
-        </w:rPr>
-      </w:pPr>
-    </w:p>
-    <w:p>
-      <w:pPr>
-        <w:pStyle w:val="ListParagraph"/>
-        <w:numPr>
-          <w:ilvl w:val="0"/>
-          <w:numId w:val="1"/>
-        </w:numPr>
-        <w:rPr>
-          <w:lang w:val="nl-NL"/>
-        </w:rPr>
-      </w:pPr>
-      <w:r>
-        <w:rPr>
-          <w:b/>
-          <w:bCs/>
-          <w:color w:val="FF0000"/>
-          <w:lang w:val="nl-NL"/>
-        </w:rPr>
-        <w:t>Laat de printplaat controleren door een van de begeleiders</w:t>
-      </w:r>
-      <w:r>
-        <w:rPr>
-          <w:color w:val="FF0000"/>
-          <w:lang w:val="nl-NL"/>
-        </w:rPr>
-        <w:t>.</w:t>
-      </w:r>
-    </w:p>
-    <w:p>
-      <w:pPr>
-        <w:pStyle w:val="ListParagraph"/>
-        <w:rPr>
-          <w:lang w:val="nl-NL"/>
-        </w:rPr>
-      </w:pPr>
-    </w:p>
-    <w:p>
-      <w:pPr>
-        <w:pStyle w:val="ListParagraph"/>
-        <w:rPr>
-          <w:lang w:val="nl-NL"/>
-        </w:rPr>
-      </w:pPr>
-      <w:r>
-        <w:rPr>
-          <w:noProof/>
-        </w:rPr>
         <w:drawing>
-          <wp:anchor distT="0" distB="0" distL="114300" distR="114300" simplePos="0" relativeHeight="251661312" behindDoc="0" locked="0" layoutInCell="1" allowOverlap="1" wp14:anchorId="18AC9CD8" wp14:editId="307FAECE">
+          <wp:anchor distT="0" distB="0" distL="114300" distR="114300" simplePos="0" relativeHeight="251661312" behindDoc="0" locked="0" layoutInCell="1" allowOverlap="1" wp14:anchorId="18AC9CD8" wp14:editId="171CDDCD">
             <wp:simplePos x="0" y="0"/>
             <wp:positionH relativeFrom="column">
-              <wp:posOffset>4883785</wp:posOffset>
+              <wp:posOffset>4743450</wp:posOffset>
             </wp:positionH>
             <wp:positionV relativeFrom="paragraph">
-              <wp:posOffset>8132</wp:posOffset>
+              <wp:posOffset>1478280</wp:posOffset>
             </wp:positionV>
             <wp:extent cx="1019810" cy="403860"/>
             <wp:effectExtent l="0" t="0" r="8890" b="0"/>
@@ -1823,6 +1523,58 @@
           </wp:anchor>
         </w:drawing>
       </w:r>
+      <w:r>
+        <w:rPr>
+          <w:b/>
+          <w:bCs/>
+        </w:rPr>
+        <w:t>Soldeer de twee gele LEDs</w:t>
+      </w:r>
+      <w:r>
+        <w:t xml:space="preserve"> (L1Y, L2Y).</w:t>
+      </w:r>
+      <w:r>
+        <w:br/>
+        <w:t>Steek de LEDs van v</w:t>
+      </w:r>
+      <w:r>
+        <w:t>óó</w:t>
+      </w:r>
+      <w:r>
+        <w:t xml:space="preserve">r door de printplaat, soldeer aan achterzijde. </w:t>
+      </w:r>
+      <w:r>
+        <w:br/>
+        <w:t xml:space="preserve">Let op, een LED heeft een lange en een korte poot, die zijn verschillend. </w:t>
+      </w:r>
+      <w:r>
+        <w:br/>
+        <w:t xml:space="preserve">Achterop de print staat </w:t>
+      </w:r>
+      <w:r>
+        <w:t xml:space="preserve">in </w:t>
+      </w:r>
+      <w:r>
+        <w:t>w</w:t>
+      </w:r>
+      <w:r>
+        <w:t>elk gat</w:t>
+      </w:r>
+      <w:r>
+        <w:t xml:space="preserve"> de korte </w:t>
+      </w:r>
+      <w:r>
+        <w:t xml:space="preserve">poot </w:t>
+      </w:r>
+      <w:r>
+        <w:t>moet</w:t>
+      </w:r>
+      <w:r>
+        <w:t>.</w:t>
+      </w:r>
+      <w:r>
+        <w:br/>
+      </w:r>
     </w:p>
     <w:p>
       <w:pPr>
@@ -1831,63 +1583,59 @@
           <w:ilvl w:val="0"/>
           <w:numId w:val="1"/>
         </w:numPr>
-        <w:rPr>
-          <w:lang w:val="nl-NL"/>
-        </w:rPr>
       </w:pPr>
       <w:r>
         <w:rPr>
           <w:b/>
           <w:bCs/>
-          <w:lang w:val="nl-NL"/>
-        </w:rPr>
-        <w:t>Soldeer de groene LED</w:t>
-      </w:r>
-      <w:r>
-        <w:rPr>
-          <w:lang w:val="nl-NL"/>
-        </w:rPr>
-        <w:t xml:space="preserve"> (L3G).</w:t>
-      </w:r>
-      <w:r>
-        <w:rPr>
-          <w:noProof/>
-        </w:rPr>
-        <w:t xml:space="preserve"> </w:t>
-      </w:r>
-      <w:r>
-        <w:rPr>
-          <w:lang w:val="nl-NL"/>
-        </w:rPr>
-        <w:br/>
-        <w:t>Let weer op dat de korte poot in het juiste gat gaat.</w:t>
+          <w:color w:val="FF0000"/>
+        </w:rPr>
+        <w:t>Laat de printplaat controleren door een van de begeleiders</w:t>
+      </w:r>
+      <w:r>
+        <w:rPr>
+          <w:color w:val="FF0000"/>
+        </w:rPr>
+        <w:t>.</w:t>
       </w:r>
     </w:p>
     <w:p>
       <w:pPr>
         <w:pStyle w:val="ListParagraph"/>
-        <w:rPr>
-          <w:lang w:val="nl-NL"/>
-        </w:rPr>
       </w:pPr>
       <w:r>
-        <w:rPr>
-          <w:noProof/>
-          <w:lang w:val="nl-NL"/>
+        <w:t>Na goedkeuring: knip de poten van alle componenten af.</w:t>
+      </w:r>
+      <w:r>
+        <w:br/>
+      </w:r>
+    </w:p>
+    <w:p>
+      <w:pPr>
+        <w:pStyle w:val="ListParagraph"/>
+        <w:numPr>
+          <w:ilvl w:val="0"/>
+          <w:numId w:val="1"/>
+        </w:numPr>
+      </w:pPr>
+      <w:r>
+        <w:rPr>
+          <w:b/>
+          <w:bCs/>
         </w:rPr>
         <w:drawing>
-          <wp:anchor distT="0" distB="0" distL="114300" distR="114300" simplePos="0" relativeHeight="251662336" behindDoc="0" locked="0" layoutInCell="1" allowOverlap="1" wp14:anchorId="33006D25" wp14:editId="1650B014">
+          <wp:anchor distT="0" distB="0" distL="114300" distR="114300" simplePos="0" relativeHeight="251674624" behindDoc="0" locked="0" layoutInCell="1" allowOverlap="1" wp14:anchorId="589990E7" wp14:editId="781921BC">
             <wp:simplePos x="0" y="0"/>
             <wp:positionH relativeFrom="column">
-              <wp:posOffset>4891510</wp:posOffset>
+              <wp:posOffset>4756150</wp:posOffset>
             </wp:positionH>
             <wp:positionV relativeFrom="paragraph">
-              <wp:posOffset>2403</wp:posOffset>
+              <wp:posOffset>514985</wp:posOffset>
             </wp:positionV>
-            <wp:extent cx="751997" cy="792481"/>
-            <wp:effectExtent l="0" t="0" r="0" b="7620"/>
+            <wp:extent cx="601382" cy="730250"/>
+            <wp:effectExtent l="0" t="0" r="8255" b="0"/>
             <wp:wrapNone/>
-            <wp:docPr id="421435008" name="Picture 1"/>
+            <wp:docPr id="1640296532" name="Picture 1"/>
             <wp:cNvGraphicFramePr>
               <a:graphicFrameLocks xmlns:a="http://schemas.openxmlformats.org/drawingml/2006/main" noChangeAspect="1"/>
             </wp:cNvGraphicFramePr>
@@ -1895,14 +1643,14 @@
               <a:graphicData uri="http://schemas.openxmlformats.org/drawingml/2006/picture">
                 <pic:pic xmlns:pic="http://schemas.openxmlformats.org/drawingml/2006/picture">
                   <pic:nvPicPr>
-                    <pic:cNvPr id="421435008" name=""/>
+                    <pic:cNvPr id="1640296532" name=""/>
                     <pic:cNvPicPr/>
                   </pic:nvPicPr>
                   <pic:blipFill>
-                    <a:blip r:embed="rId24" cstate="screen">
+                    <a:blip r:embed="rId24" cstate="print">
                       <a:extLst>
                         <a:ext uri="{28A0092B-C50C-407E-A947-70E740481C1C}">
-                          <a14:useLocalDpi xmlns:a14="http://schemas.microsoft.com/office/drawing/2010/main"/>
+                          <a14:useLocalDpi xmlns:a14="http://schemas.microsoft.com/office/drawing/2010/main" val="0"/>
                         </a:ext>
                       </a:extLst>
                     </a:blip>
@@ -1913,7 +1661,7 @@
                   <pic:spPr>
                     <a:xfrm>
                       <a:off x="0" y="0"/>
-                      <a:ext cx="756887" cy="797634"/>
+                      <a:ext cx="601382" cy="730250"/>
                     </a:xfrm>
                     <a:prstGeom prst="rect">
                       <a:avLst/>
@@ -1931,6 +1679,194 @@
           </wp:anchor>
         </w:drawing>
       </w:r>
+      <w:r>
+        <w:rPr>
+          <w:b/>
+          <w:bCs/>
+          <w:noProof/>
+        </w:rPr>
+        <mc:AlternateContent>
+          <mc:Choice Requires="wps">
+            <w:drawing>
+              <wp:anchor distT="45720" distB="45720" distL="114300" distR="114300" simplePos="0" relativeHeight="251669504" behindDoc="0" locked="0" layoutInCell="1" allowOverlap="1" wp14:anchorId="5DF06A3E" wp14:editId="2DA8E9AC">
+                <wp:simplePos x="0" y="0"/>
+                <wp:positionH relativeFrom="page">
+                  <wp:posOffset>6038850</wp:posOffset>
+                </wp:positionH>
+                <wp:positionV relativeFrom="paragraph">
+                  <wp:posOffset>470535</wp:posOffset>
+                </wp:positionV>
+                <wp:extent cx="1295400" cy="1035050"/>
+                <wp:effectExtent l="0" t="0" r="19050" b="12700"/>
+                <wp:wrapNone/>
+                <wp:docPr id="217" name="Text Box 2"/>
+                <wp:cNvGraphicFramePr>
+                  <a:graphicFrameLocks xmlns:a="http://schemas.openxmlformats.org/drawingml/2006/main"/>
+                </wp:cNvGraphicFramePr>
+                <a:graphic xmlns:a="http://schemas.openxmlformats.org/drawingml/2006/main">
+                  <a:graphicData uri="http://schemas.microsoft.com/office/word/2010/wordprocessingShape">
+                    <wps:wsp>
+                      <wps:cNvSpPr txBox="1">
+                        <a:spLocks noChangeArrowheads="1"/>
+                      </wps:cNvSpPr>
+                      <wps:spPr bwMode="auto">
+                        <a:xfrm>
+                          <a:off x="0" y="0"/>
+                          <a:ext cx="1295400" cy="1035050"/>
+                        </a:xfrm>
+                        <a:prstGeom prst="rect">
+                          <a:avLst/>
+                        </a:prstGeom>
+                        <a:solidFill>
+                          <a:schemeClr val="accent4">
+                            <a:lumMod val="20000"/>
+                            <a:lumOff val="80000"/>
+                          </a:schemeClr>
+                        </a:solidFill>
+                        <a:ln w="9525">
+                          <a:solidFill>
+                            <a:srgbClr val="000000"/>
+                          </a:solidFill>
+                          <a:miter lim="800000"/>
+                          <a:headEnd/>
+                          <a:tailEnd/>
+                        </a:ln>
+                      </wps:spPr>
+                      <wps:txbx>
+                        <w:txbxContent>
+                          <w:p>
+                            <w:pPr>
+                              <w:rPr>
+                                <w:sz w:val="16"/>
+                                <w:szCs w:val="16"/>
+                              </w:rPr>
+                            </w:pPr>
+                            <w:r>
+                              <w:rPr>
+                                <w:sz w:val="16"/>
+                                <w:szCs w:val="16"/>
+                              </w:rPr>
+                              <w:t>Alternatieve stap 6: soldeer de drie logo LED</w:t>
+                            </w:r>
+                            <w:r>
+                              <w:rPr>
+                                <w:sz w:val="16"/>
+                                <w:szCs w:val="16"/>
+                              </w:rPr>
+                              <w:t>s</w:t>
+                            </w:r>
+                            <w:r>
+                              <w:rPr>
+                                <w:sz w:val="16"/>
+                                <w:szCs w:val="16"/>
+                              </w:rPr>
+                              <w:t xml:space="preserve"> aan de achterzijde, maar buig de poten 2x zodat de LEDs weer </w:t>
+                            </w:r>
+                            <w:r>
+                              <w:rPr>
+                                <w:sz w:val="16"/>
+                                <w:szCs w:val="16"/>
+                              </w:rPr>
+                              <w:t xml:space="preserve">door het logo </w:t>
+                            </w:r>
+                            <w:r>
+                              <w:rPr>
+                                <w:sz w:val="16"/>
+                                <w:szCs w:val="16"/>
+                              </w:rPr>
+                              <w:t>naar voren schijnen. Gebruik voor het buigen de sleuven in de voet.</w:t>
+                            </w:r>
+                          </w:p>
+                        </w:txbxContent>
+                      </wps:txbx>
+                      <wps:bodyPr rot="0" vert="horz" wrap="square" lIns="36000" tIns="36000" rIns="36000" bIns="36000" anchor="t" anchorCtr="0">
+                        <a:noAutofit/>
+                      </wps:bodyPr>
+                    </wps:wsp>
+                  </a:graphicData>
+                </a:graphic>
+                <wp14:sizeRelH relativeFrom="margin">
+                  <wp14:pctWidth>0</wp14:pctWidth>
+                </wp14:sizeRelH>
+                <wp14:sizeRelV relativeFrom="margin">
+                  <wp14:pctHeight>0</wp14:pctHeight>
+                </wp14:sizeRelV>
+              </wp:anchor>
+            </w:drawing>
+          </mc:Choice>
+          <mc:Fallback>
+            <w:pict>
+              <v:shape w14:anchorId="5DF06A3E" id="_x0000_s1027" type="#_x0000_t202" style="position:absolute;left:0;text-align:left;margin-left:475.5pt;margin-top:37.05pt;width:102pt;height:81.5pt;z-index:251669504;visibility:visible;mso-wrap-style:square;mso-width-percent:0;mso-height-percent:0;mso-wrap-distance-left:9pt;mso-wrap-distance-top:3.6pt;mso-wrap-distance-right:9pt;mso-wrap-distance-bottom:3.6pt;mso-position-horizontal:absolute;mso-position-horizontal-relative:page;mso-position-vertical:absolute;mso-position-vertical-relative:text;mso-width-percent:0;mso-height-percent:0;mso-width-relative:margin;mso-height-relative:margin;v-text-anchor:top" o:gfxdata="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" fillcolor="#fff2cc [663]">
+                <v:textbox inset="1mm,1mm,1mm,1mm">
+                  <w:txbxContent>
+                    <w:p>
+                      <w:pPr>
+                        <w:rPr>
+                          <w:sz w:val="16"/>
+                          <w:szCs w:val="16"/>
+                        </w:rPr>
+                      </w:pPr>
+                      <w:r>
+                        <w:rPr>
+                          <w:sz w:val="16"/>
+                          <w:szCs w:val="16"/>
+                        </w:rPr>
+                        <w:t>Alternatieve stap 6: soldeer de drie logo LED</w:t>
+                      </w:r>
+                      <w:r>
+                        <w:rPr>
+                          <w:sz w:val="16"/>
+                          <w:szCs w:val="16"/>
+                        </w:rPr>
+                        <w:t>s</w:t>
+                      </w:r>
+                      <w:r>
+                        <w:rPr>
+                          <w:sz w:val="16"/>
+                          <w:szCs w:val="16"/>
+                        </w:rPr>
+                        <w:t xml:space="preserve"> aan de achterzijde, maar buig de poten 2x zodat de LEDs weer </w:t>
+                      </w:r>
+                      <w:r>
+                        <w:rPr>
+                          <w:sz w:val="16"/>
+                          <w:szCs w:val="16"/>
+                        </w:rPr>
+                        <w:t xml:space="preserve">door het logo </w:t>
+                      </w:r>
+                      <w:r>
+                        <w:rPr>
+                          <w:sz w:val="16"/>
+                          <w:szCs w:val="16"/>
+                        </w:rPr>
+                        <w:t>naar voren schijnen. Gebruik voor het buigen de sleuven in de voet.</w:t>
+                      </w:r>
+                    </w:p>
+                  </w:txbxContent>
+                </v:textbox>
+                <w10:wrap anchorx="page"/>
+              </v:shape>
+            </w:pict>
+          </mc:Fallback>
+        </mc:AlternateContent>
+      </w:r>
+      <w:r>
+        <w:rPr>
+          <w:b/>
+          <w:bCs/>
+        </w:rPr>
+        <w:t>Soldeer de groene LED</w:t>
+      </w:r>
+      <w:r>
+        <w:t xml:space="preserve"> (L3G). </w:t>
+      </w:r>
+      <w:r>
+        <w:br/>
+        <w:t>Let weer op dat de korte poot in het juiste gat gaat.</w:t>
+      </w:r>
+      <w:r>
+        <w:br/>
+      </w:r>
     </w:p>
     <w:p>
       <w:pPr>
@@ -1939,91 +1875,58 @@
           <w:ilvl w:val="0"/>
           <w:numId w:val="1"/>
         </w:numPr>
-        <w:rPr>
-          <w:lang w:val="nl-NL"/>
-        </w:rPr>
       </w:pPr>
       <w:r>
         <w:rPr>
           <w:b/>
           <w:bCs/>
-          <w:lang w:val="nl-NL"/>
         </w:rPr>
         <w:t>Soldeer de rode LED (L4R), de blauwe LED (L5B) en de “witte” LED (L6RB)</w:t>
       </w:r>
       <w:r>
-        <w:rPr>
-          <w:lang w:val="nl-NL"/>
-        </w:rPr>
         <w:t>.</w:t>
       </w:r>
       <w:r>
-        <w:rPr>
-          <w:lang w:val="nl-NL"/>
-        </w:rPr>
         <w:br/>
-      </w:r>
-      <w:r>
-        <w:rPr>
-          <w:lang w:val="nl-NL"/>
-        </w:rPr>
-        <w:t>Let weer op dat de korte poot in het juiste gat gaat.</w:t>
-      </w:r>
-      <w:r>
-        <w:rPr>
-          <w:noProof/>
-        </w:rPr>
-        <w:t xml:space="preserve"> </w:t>
-      </w:r>
-      <w:r>
-        <w:rPr>
-          <w:noProof/>
-        </w:rPr>
+        <w:t xml:space="preserve">Let weer op dat de korte poot in het juiste gat gaat. </w:t>
+      </w:r>
+      <w:r>
         <w:br/>
-      </w:r>
-      <w:r>
-        <w:rPr>
-          <w:noProof/>
-          <w:lang w:val="nl-NL"/>
-        </w:rPr>
-        <w:t>De middelse LED (L6RB) ziet er wit uit maar bra</w:t>
-      </w:r>
-      <w:r>
-        <w:rPr>
-          <w:noProof/>
-          <w:lang w:val="nl-NL"/>
-        </w:rPr>
-        <w:t>ndt straks rood en blauw</w:t>
+        <w:t xml:space="preserve">De </w:t>
+      </w:r>
+      <w:r>
+        <w:t>middelste</w:t>
+      </w:r>
+      <w:r>
+        <w:t xml:space="preserve"> LED (L6RB) ziet er wit uit maar brandt straks rood en blauw</w:t>
+      </w:r>
+      <w:r>
+        <w:t>.</w:t>
+      </w:r>
+      <w:r>
+        <w:br/>
       </w:r>
     </w:p>
     <w:p>
       <w:pPr>
         <w:pStyle w:val="ListParagraph"/>
-        <w:rPr>
-          <w:lang w:val="nl-NL"/>
-        </w:rPr>
+        <w:numPr>
+          <w:ilvl w:val="0"/>
+          <w:numId w:val="1"/>
+        </w:numPr>
       </w:pPr>
-    </w:p>
-    <w:p>
-      <w:pPr>
-        <w:pStyle w:val="ListParagraph"/>
-        <w:rPr>
-          <w:lang w:val="nl-NL"/>
-        </w:rPr>
-      </w:pPr>
       <w:r>
         <w:rPr>
           <w:noProof/>
-          <w:lang w:val="nl-NL"/>
         </w:rPr>
         <w:drawing>
-          <wp:anchor distT="0" distB="0" distL="114300" distR="114300" simplePos="0" relativeHeight="251663360" behindDoc="0" locked="0" layoutInCell="1" allowOverlap="1" wp14:anchorId="5A207F68" wp14:editId="5CD5EF78">
+          <wp:anchor distT="0" distB="0" distL="114300" distR="114300" simplePos="0" relativeHeight="251663360" behindDoc="0" locked="0" layoutInCell="1" allowOverlap="1" wp14:anchorId="5A207F68" wp14:editId="0EAC5997">
             <wp:simplePos x="0" y="0"/>
             <wp:positionH relativeFrom="column">
-              <wp:posOffset>4908118</wp:posOffset>
+              <wp:posOffset>4787265</wp:posOffset>
             </wp:positionH>
             <wp:positionV relativeFrom="paragraph">
-              <wp:posOffset>56061</wp:posOffset>
+              <wp:posOffset>208280</wp:posOffset>
             </wp:positionV>
             <wp:extent cx="598805" cy="648335"/>
             <wp:effectExtent l="0" t="0" r="0" b="0"/>
@@ -2066,6 +1969,41 @@
           </wp:anchor>
         </w:drawing>
       </w:r>
+      <w:r>
+        <w:rPr>
+          <w:b/>
+          <w:bCs/>
+        </w:rPr>
+        <w:t>Laat de printplaat controleren door een van de begeleiders</w:t>
+      </w:r>
+      <w:r>
+        <w:t>.</w:t>
+      </w:r>
+      <w:r>
+        <w:br/>
+        <w:t>De printplaat wordt nu getest met een lab voeding</w:t>
+      </w:r>
+      <w:r>
+        <w:t xml:space="preserve">; </w:t>
+      </w:r>
+      <w:r>
+        <w:br/>
+        <w:t>alle LEDs zouden moeten branden (of knipperen)</w:t>
+      </w:r>
+      <w:r>
+        <w:t xml:space="preserve">. </w:t>
+      </w:r>
+    </w:p>
+    <w:p>
+      <w:pPr>
+        <w:pStyle w:val="ListParagraph"/>
+      </w:pPr>
+      <w:r>
+        <w:t>Na goedkeuring: knip de poten van alle componenten af.</w:t>
+      </w:r>
+      <w:r>
+        <w:br/>
+      </w:r>
     </w:p>
     <w:p>
       <w:pPr>
@@ -2074,99 +2012,21 @@
           <w:ilvl w:val="0"/>
           <w:numId w:val="1"/>
         </w:numPr>
-        <w:rPr>
-          <w:lang w:val="nl-NL"/>
-        </w:rPr>
-      </w:pPr>
-      <w:r>
-        <w:rPr>
-          <w:b/>
-          <w:bCs/>
-          <w:lang w:val="nl-NL"/>
-        </w:rPr>
-        <w:t>Laat de printplaat controleren door een van de begeleiders</w:t>
-      </w:r>
-      <w:r>
-        <w:rPr>
-          <w:lang w:val="nl-NL"/>
-        </w:rPr>
-        <w:t>.</w:t>
-      </w:r>
-      <w:r>
-        <w:rPr>
-          <w:lang w:val="nl-NL"/>
-        </w:rPr>
-        <w:br/>
-        <w:t>De printplaat wordt nu getest met een lab voeding</w:t>
-      </w:r>
-      <w:r>
-        <w:rPr>
-          <w:lang w:val="nl-NL"/>
-        </w:rPr>
-        <w:t xml:space="preserve">; </w:t>
-      </w:r>
-      <w:r>
-        <w:rPr>
-          <w:lang w:val="nl-NL"/>
-        </w:rPr>
-        <w:br/>
-        <w:t>alle LEDs zouden moeten branden (of knipperen)</w:t>
-      </w:r>
-      <w:r>
-        <w:rPr>
-          <w:lang w:val="nl-NL"/>
-        </w:rPr>
-        <w:t>.</w:t>
-      </w:r>
-      <w:r>
-        <w:rPr>
-          <w:lang w:val="nl-NL"/>
-        </w:rPr>
-        <w:t xml:space="preserve"> </w:t>
-      </w:r>
-    </w:p>
-    <w:p>
-      <w:pPr>
-        <w:pStyle w:val="ListParagraph"/>
-        <w:rPr>
-          <w:lang w:val="nl-NL"/>
-        </w:rPr>
-      </w:pPr>
-    </w:p>
-    <w:p>
-      <w:pPr>
-        <w:pStyle w:val="ListParagraph"/>
-        <w:rPr>
-          <w:lang w:val="nl-NL"/>
-        </w:rPr>
-      </w:pPr>
-    </w:p>
-    <w:p>
-      <w:pPr>
-        <w:pStyle w:val="ListParagraph"/>
-        <w:numPr>
-          <w:ilvl w:val="0"/>
-          <w:numId w:val="1"/>
-        </w:numPr>
-        <w:rPr>
-          <w:lang w:val="nl-NL"/>
-        </w:rPr>
       </w:pPr>
       <w:r>
         <w:rPr>
           <w:b/>
           <w:bCs/>
           <w:noProof/>
-          <w:lang w:val="nl-NL"/>
         </w:rPr>
         <w:drawing>
-          <wp:anchor distT="0" distB="0" distL="114300" distR="114300" simplePos="0" relativeHeight="251664384" behindDoc="0" locked="0" layoutInCell="1" allowOverlap="1" wp14:anchorId="3668BEE6" wp14:editId="2A88F3A0">
+          <wp:anchor distT="0" distB="0" distL="114300" distR="114300" simplePos="0" relativeHeight="251664384" behindDoc="0" locked="0" layoutInCell="1" allowOverlap="1" wp14:anchorId="3668BEE6" wp14:editId="760D820C">
             <wp:simplePos x="0" y="0"/>
             <wp:positionH relativeFrom="column">
-              <wp:posOffset>4908727</wp:posOffset>
+              <wp:posOffset>4794250</wp:posOffset>
             </wp:positionH>
             <wp:positionV relativeFrom="paragraph">
-              <wp:posOffset>5078</wp:posOffset>
+              <wp:posOffset>125095</wp:posOffset>
             </wp:positionV>
             <wp:extent cx="1074525" cy="755282"/>
             <wp:effectExtent l="0" t="0" r="0" b="6985"/>
@@ -2219,50 +2079,26 @@
         <w:rPr>
           <w:b/>
           <w:bCs/>
-          <w:lang w:val="nl-NL"/>
         </w:rPr>
         <w:t xml:space="preserve">Soldeer de </w:t>
       </w:r>
-      <w:proofErr w:type="gramStart"/>
       <w:r>
         <w:rPr>
           <w:b/>
           <w:bCs/>
-          <w:lang w:val="nl-NL"/>
-        </w:rPr>
-        <w:t xml:space="preserve">USB </w:t>
-      </w:r>
-      <w:r>
-        <w:rPr>
-          <w:b/>
-          <w:bCs/>
-          <w:lang w:val="nl-NL"/>
-        </w:rPr>
-        <w:t>aansluiting</w:t>
-      </w:r>
-      <w:proofErr w:type="gramEnd"/>
-      <w:r>
-        <w:rPr>
-          <w:lang w:val="nl-NL"/>
-        </w:rPr>
+        </w:rPr>
+        <w:t>USB-aansluiting</w:t>
+      </w:r>
+      <w:r>
         <w:t>.</w:t>
       </w:r>
       <w:r>
-        <w:rPr>
-          <w:lang w:val="nl-NL"/>
-        </w:rPr>
         <w:br/>
       </w:r>
       <w:r>
-        <w:rPr>
-          <w:lang w:val="nl-NL"/>
-        </w:rPr>
         <w:t>Let op: d</w:t>
       </w:r>
       <w:r>
-        <w:rPr>
-          <w:lang w:val="nl-NL"/>
-        </w:rPr>
         <w:t xml:space="preserve">eze moet aan de </w:t>
       </w:r>
       <w:r>
@@ -2270,36 +2106,66 @@
           <w:b/>
           <w:bCs/>
           <w:color w:val="FF0000"/>
-          <w:lang w:val="nl-NL"/>
         </w:rPr>
         <w:t>achter</w:t>
       </w:r>
       <w:r>
-        <w:rPr>
-          <w:lang w:val="nl-NL"/>
-        </w:rPr>
         <w:t>zijde.</w:t>
       </w:r>
       <w:r>
-        <w:rPr>
-          <w:lang w:val="nl-NL"/>
-        </w:rPr>
         <w:br/>
         <w:t>Soldeer alle vier de poten aan de voorzijde.</w:t>
-      </w:r>
-      <w:r>
-        <w:rPr>
-          <w:noProof/>
-        </w:rPr>
-        <w:t xml:space="preserve"> </w:t>
       </w:r>
     </w:p>
     <w:p>
       <w:pPr>
         <w:pStyle w:val="ListParagraph"/>
-        <w:rPr>
-          <w:lang w:val="nl-NL"/>
-        </w:rPr>
+      </w:pPr>
+      <w:r>
+        <w:t xml:space="preserve">Voor extra stevigheid: </w:t>
+      </w:r>
+      <w:r>
+        <w:t>s</w:t>
+      </w:r>
+      <w:r>
+        <w:t>oldeer de zijkanten ook aan de achterzijde</w:t>
+      </w:r>
+      <w:r>
+        <w:t>.</w:t>
+      </w:r>
+      <w:r>
+        <w:br/>
+      </w:r>
+    </w:p>
+    <w:p>
+      <w:pPr>
+        <w:pStyle w:val="ListParagraph"/>
+        <w:numPr>
+          <w:ilvl w:val="0"/>
+          <w:numId w:val="1"/>
+        </w:numPr>
+      </w:pPr>
+      <w:r>
+        <w:rPr>
+          <w:b/>
+          <w:bCs/>
+        </w:rPr>
+        <w:t>Ga voor een finale controle van je werkstuk naar een begeleider.</w:t>
+      </w:r>
+      <w:r>
+        <w:br/>
+        <w:t xml:space="preserve">Meld je </w:t>
+      </w:r>
+      <w:r>
+        <w:t xml:space="preserve">daarna </w:t>
+      </w:r>
+      <w:r>
+        <w:t>af bij de coördinator.</w:t>
+      </w:r>
+    </w:p>
+    <w:p>
+      <w:pPr>
+        <w:pStyle w:val="ListParagraph"/>
       </w:pPr>
       <w:r>
         <w:rPr>
@@ -2308,16 +2174,16 @@
         <mc:AlternateContent>
           <mc:Choice Requires="wps">
             <w:drawing>
-              <wp:anchor distT="0" distB="0" distL="114300" distR="114300" simplePos="0" relativeHeight="251666432" behindDoc="0" locked="0" layoutInCell="1" allowOverlap="1" wp14:anchorId="0E3B8088" wp14:editId="4ED771F1">
+              <wp:anchor distT="0" distB="0" distL="114300" distR="114300" simplePos="0" relativeHeight="251666432" behindDoc="0" locked="0" layoutInCell="1" allowOverlap="1" wp14:anchorId="0E3B8088" wp14:editId="3D4A0B41">
                 <wp:simplePos x="0" y="0"/>
                 <wp:positionH relativeFrom="column">
-                  <wp:posOffset>3766352</wp:posOffset>
+                  <wp:posOffset>5509895</wp:posOffset>
                 </wp:positionH>
                 <wp:positionV relativeFrom="paragraph">
-                  <wp:posOffset>137339</wp:posOffset>
+                  <wp:posOffset>38735</wp:posOffset>
                 </wp:positionV>
-                <wp:extent cx="1828800" cy="1828800"/>
-                <wp:effectExtent l="38100" t="133350" r="40640" b="138430"/>
+                <wp:extent cx="1360805" cy="1828800"/>
+                <wp:effectExtent l="0" t="95250" r="0" b="100330"/>
                 <wp:wrapNone/>
                 <wp:docPr id="864234073" name="Text Box 1"/>
                 <wp:cNvGraphicFramePr/>
@@ -2326,9 +2192,9 @@
                     <wps:wsp>
                       <wps:cNvSpPr txBox="1"/>
                       <wps:spPr>
-                        <a:xfrm rot="20439631">
+                        <a:xfrm rot="20992700">
                           <a:off x="0" y="0"/>
-                          <a:ext cx="1828800" cy="1828800"/>
+                          <a:ext cx="1360805" cy="1828800"/>
                         </a:xfrm>
                         <a:prstGeom prst="rect">
                           <a:avLst/>
@@ -2348,7 +2214,6 @@
                                 <w:color w:val="F7CAAC" w:themeColor="accent2" w:themeTint="66"/>
                                 <w:sz w:val="72"/>
                                 <w:szCs w:val="72"/>
-                                <w:lang w:val="nl-NL"/>
                                 <w14:textOutline w14:w="11112" w14:cap="flat" w14:cmpd="sng" w14:algn="ctr">
                                   <w14:solidFill>
                                     <w14:schemeClr w14:val="accent2"/>
@@ -2364,7 +2229,6 @@
                                 <w:color w:val="F7CAAC" w:themeColor="accent2" w:themeTint="66"/>
                                 <w:sz w:val="72"/>
                                 <w:szCs w:val="72"/>
-                                <w:lang w:val="nl-NL"/>
                                 <w14:textOutline w14:w="11112" w14:cap="flat" w14:cmpd="sng" w14:algn="ctr">
                                   <w14:solidFill>
                                     <w14:schemeClr w14:val="accent2"/>
@@ -2378,7 +2242,7 @@
                           </w:p>
                         </w:txbxContent>
                       </wps:txbx>
-                      <wps:bodyPr rot="0" spcFirstLastPara="0" vertOverflow="overflow" horzOverflow="overflow" vert="horz" wrap="none" lIns="91440" tIns="45720" rIns="91440" bIns="45720" numCol="1" spcCol="0" rtlCol="0" fromWordArt="0" anchor="t" anchorCtr="0" forceAA="0" compatLnSpc="1">
+                      <wps:bodyPr rot="0" spcFirstLastPara="0" vertOverflow="overflow" horzOverflow="overflow" vert="horz" wrap="square" lIns="91440" tIns="45720" rIns="91440" bIns="45720" numCol="1" spcCol="0" rtlCol="0" fromWordArt="0" anchor="t" anchorCtr="0" forceAA="0" compatLnSpc="1">
                         <a:prstTxWarp prst="textNoShape">
                           <a:avLst/>
                         </a:prstTxWarp>
@@ -2387,16 +2251,15 @@
                     </wps:wsp>
                   </a:graphicData>
                 </a:graphic>
+                <wp14:sizeRelH relativeFrom="margin">
+                  <wp14:pctWidth>0</wp14:pctWidth>
+                </wp14:sizeRelH>
               </wp:anchor>
             </w:drawing>
           </mc:Choice>
           <mc:Fallback>
             <w:pict>
-              <v:shapetype w14:anchorId="0E3B8088" id="_x0000_t202" coordsize="21600,21600" o:spt="202" path="m,l,21600r21600,l21600,xe">
-                <v:stroke joinstyle="miter"/>
-                <v:path gradientshapeok="t" o:connecttype="rect"/>
-              </v:shapetype>
-              <v:shape id="Text Box 1" o:spid="_x0000_s1026" type="#_x0000_t202" style="position:absolute;left:0;text-align:left;margin-left:296.55pt;margin-top:10.8pt;width:2in;height:2in;rotation:-1267432fd;z-index:251666432;visibility:visible;mso-wrap-style:none;mso-wrap-distance-left:9pt;mso-wrap-distance-top:0;mso-wrap-distance-right:9pt;mso-wrap-distance-bottom:0;mso-position-horizontal:absolute;mso-position-horizontal-relative:text;mso-position-vertical:absolute;mso-position-vertical-relative:text;v-text-anchor:top" o:gfxdata="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" filled="f" stroked="f">
+              <v:shape w14:anchorId="0E3B8088" id="Text Box 1" o:spid="_x0000_s1028" type="#_x0000_t202" style="position:absolute;left:0;text-align:left;margin-left:433.85pt;margin-top:3.05pt;width:107.15pt;height:2in;rotation:-663334fd;z-index:251666432;visibility:visible;mso-wrap-style:square;mso-width-percent:0;mso-wrap-distance-left:9pt;mso-wrap-distance-top:0;mso-wrap-distance-right:9pt;mso-wrap-distance-bottom:0;mso-position-horizontal:absolute;mso-position-horizontal-relative:text;mso-position-vertical:absolute;mso-position-vertical-relative:text;mso-width-percent:0;mso-width-relative:margin;v-text-anchor:top" o:gfxdata="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" filled="f" stroked="f">
                 <v:textbox style="mso-fit-shape-to-text:t">
                   <w:txbxContent>
                     <w:p>
@@ -2407,7 +2270,6 @@
                           <w:color w:val="F7CAAC" w:themeColor="accent2" w:themeTint="66"/>
                           <w:sz w:val="72"/>
                           <w:szCs w:val="72"/>
-                          <w:lang w:val="nl-NL"/>
                           <w14:textOutline w14:w="11112" w14:cap="flat" w14:cmpd="sng" w14:algn="ctr">
                             <w14:solidFill>
                               <w14:schemeClr w14:val="accent2"/>
@@ -2423,7 +2285,6 @@
                           <w:color w:val="F7CAAC" w:themeColor="accent2" w:themeTint="66"/>
                           <w:sz w:val="72"/>
                           <w:szCs w:val="72"/>
-                          <w:lang w:val="nl-NL"/>
                           <w14:textOutline w14:w="11112" w14:cap="flat" w14:cmpd="sng" w14:algn="ctr">
                             <w14:solidFill>
                               <w14:schemeClr w14:val="accent2"/>
@@ -2442,44 +2303,8 @@
           </mc:Fallback>
         </mc:AlternateContent>
       </w:r>
-    </w:p>
-    <w:p>
-      <w:pPr>
-        <w:pStyle w:val="ListParagraph"/>
-        <w:numPr>
-          <w:ilvl w:val="0"/>
-          <w:numId w:val="1"/>
-        </w:numPr>
-        <w:rPr>
-          <w:lang w:val="nl-NL"/>
-        </w:rPr>
-      </w:pPr>
-      <w:r>
-        <w:rPr>
-          <w:b/>
-          <w:bCs/>
-          <w:lang w:val="nl-NL"/>
-        </w:rPr>
-        <w:t>Ga voor een finale controle van je werkstuk naar een begeleider.</w:t>
-      </w:r>
-      <w:r>
-        <w:rPr>
-          <w:lang w:val="nl-NL"/>
-        </w:rPr>
-        <w:br/>
-        <w:t xml:space="preserve">Meld je </w:t>
-      </w:r>
-      <w:r>
-        <w:rPr>
-          <w:lang w:val="nl-NL"/>
-        </w:rPr>
-        <w:t xml:space="preserve">daarna </w:t>
-      </w:r>
-      <w:r>
-        <w:rPr>
-          <w:lang w:val="nl-NL"/>
-        </w:rPr>
-        <w:t>af bij de coördinator.</w:t>
+      <w:r>
+        <w:t>Poppetje ophangen (touwtje door gaatje bovenaan) of neerzetten (tandenstokers door gaatjes onderdaan).</w:t>
       </w:r>
     </w:p>
     <w:sectPr>
@@ -2497,7 +2322,7 @@
   <w:abstractNum w:abstractNumId="0" w15:restartNumberingAfterBreak="0">
     <w:nsid w:val="03CE24D6"/>
     <w:multiLevelType w:val="hybridMultilevel"/>
-    <w:tmpl w:val="C8167654"/>
+    <w:tmpl w:val="1BC49E9C"/>
     <w:lvl w:ilvl="0" w:tplc="2000000F">
       <w:start w:val="1"/>
       <w:numFmt w:val="decimal"/>
@@ -2986,6 +2811,9 @@
   <w:style w:type="paragraph" w:default="1" w:styleId="Normal">
     <w:name w:val="Normal"/>
     <w:qFormat/>
+    <w:rPr>
+      <w:lang w:val="nl-NL"/>
+    </w:rPr>
   </w:style>
   <w:style w:type="paragraph" w:styleId="Heading1">
     <w:name w:val="heading 1"/>
@@ -3077,6 +2905,18 @@
       <w:ind w:left="720"/>
       <w:contextualSpacing/>
     </w:pPr>
+  </w:style>
+  <w:style w:type="paragraph" w:styleId="NoSpacing">
+    <w:name w:val="No Spacing"/>
+    <w:uiPriority w:val="1"/>
+    <w:qFormat/>
+    <w:rsid w:val="00F869B8"/>
+    <w:pPr>
+      <w:spacing w:after="0" w:line="240" w:lineRule="auto"/>
+    </w:pPr>
+    <w:rPr>
+      <w:lang w:val="nl-NL"/>
+    </w:rPr>
   </w:style>
 </w:styles>
 </file>

</xml_diff>